<commit_message>
working on histogram revisions
</commit_message>
<xml_diff>
--- a/documents/notes/SoS Site Selection Meeting 210518.docx
+++ b/documents/notes/SoS Site Selection Meeting 210518.docx
@@ -4,7 +4,7 @@
   <w:body>
     <w:p>
       <w:pPr>
-        <w:spacing w:line="480" w:lineRule="auto"/>
+        <w:spacing w:line="360" w:lineRule="auto"/>
         <w:rPr>
           <w:b/>
         </w:rPr>
@@ -18,7 +18,7 @@
     </w:p>
     <w:p>
       <w:pPr>
-        <w:spacing w:line="480" w:lineRule="auto"/>
+        <w:spacing w:line="360" w:lineRule="auto"/>
       </w:pPr>
       <w:r>
         <w:t>Attendees: James Lawson, Michelle Leishman, Rachael Gallagher</w:t>
@@ -26,7 +26,7 @@
     </w:p>
     <w:p>
       <w:pPr>
-        <w:spacing w:line="480" w:lineRule="auto"/>
+        <w:spacing w:line="360" w:lineRule="auto"/>
         <w:rPr>
           <w:sz w:val="18"/>
         </w:rPr>
@@ -46,7 +46,7 @@
           <w:ilvl w:val="0"/>
           <w:numId w:val="1"/>
         </w:numPr>
-        <w:spacing w:line="480" w:lineRule="auto"/>
+        <w:spacing w:line="360" w:lineRule="auto"/>
         <w:rPr>
           <w:sz w:val="18"/>
         </w:rPr>
@@ -65,7 +65,7 @@
           <w:ilvl w:val="0"/>
           <w:numId w:val="1"/>
         </w:numPr>
-        <w:spacing w:line="480" w:lineRule="auto"/>
+        <w:spacing w:line="360" w:lineRule="auto"/>
         <w:rPr>
           <w:sz w:val="18"/>
         </w:rPr>
@@ -182,7 +182,7 @@
           <w:ilvl w:val="0"/>
           <w:numId w:val="1"/>
         </w:numPr>
-        <w:spacing w:line="480" w:lineRule="auto"/>
+        <w:spacing w:line="360" w:lineRule="auto"/>
         <w:rPr>
           <w:sz w:val="18"/>
         </w:rPr>
@@ -289,7 +289,7 @@
           <w:ilvl w:val="0"/>
           <w:numId w:val="1"/>
         </w:numPr>
-        <w:spacing w:line="480" w:lineRule="auto"/>
+        <w:spacing w:line="360" w:lineRule="auto"/>
         <w:rPr>
           <w:sz w:val="18"/>
         </w:rPr>
@@ -417,52 +417,41 @@
         </w:rPr>
         <w:t>JL to look into approaches for incorporating connectivity.</w:t>
       </w:r>
-    </w:p>
-    <w:p>
-      <w:pPr>
-        <w:spacing w:line="360" w:lineRule="auto"/>
-      </w:pPr>
-    </w:p>
-    <w:p>
-      <w:pPr>
-        <w:spacing w:line="360" w:lineRule="auto"/>
-      </w:pPr>
-    </w:p>
-    <w:p>
-      <w:pPr>
-        <w:spacing w:line="360" w:lineRule="auto"/>
-        <w:rPr>
-          <w:b/>
-        </w:rPr>
-      </w:pPr>
-      <w:r>
-        <w:rPr>
-          <w:b/>
-        </w:rPr>
-        <w:lastRenderedPageBreak/>
-        <w:t>App run through and comments from ML &amp; RG</w:t>
-      </w:r>
-    </w:p>
-    <w:p>
-      <w:pPr>
-        <w:spacing w:line="360" w:lineRule="auto"/>
-      </w:pPr>
-      <w:r>
-        <w:t>RG &amp; ML – don’t use blue for occurrence points, hard to see</w:t>
-      </w:r>
-    </w:p>
-    <w:p>
-      <w:pPr>
-        <w:spacing w:line="360" w:lineRule="auto"/>
-      </w:pPr>
-      <w:r>
-        <w:t>RG – unclear what the red polygon is (JL – it’s a</w:t>
-      </w:r>
-      <w:r>
-        <w:t>n</w:t>
-      </w:r>
       <w:bookmarkStart w:id="0" w:name="_GoBack"/>
       <w:bookmarkEnd w:id="0"/>
+    </w:p>
+    <w:p>
+      <w:pPr>
+        <w:spacing w:line="360" w:lineRule="auto"/>
+        <w:rPr>
+          <w:b/>
+        </w:rPr>
+      </w:pPr>
+      <w:r>
+        <w:rPr>
+          <w:b/>
+        </w:rPr>
+        <w:t>App run through and comments from ML &amp; RG</w:t>
+      </w:r>
+    </w:p>
+    <w:p>
+      <w:pPr>
+        <w:spacing w:line="360" w:lineRule="auto"/>
+      </w:pPr>
+      <w:r>
+        <w:t>RG &amp; ML – don’t use blue for occurrence points, hard to see</w:t>
+      </w:r>
+    </w:p>
+    <w:p>
+      <w:pPr>
+        <w:spacing w:line="360" w:lineRule="auto"/>
+      </w:pPr>
+      <w:r>
+        <w:t>RG – unclear what the red polygon is (JL – it’s a</w:t>
+      </w:r>
+      <w:r>
+        <w:t>n</w:t>
+      </w:r>
       <w:r>
         <w:t xml:space="preserve"> SoS site)</w:t>
       </w:r>
@@ -480,6 +469,7 @@
         <w:spacing w:line="360" w:lineRule="auto"/>
       </w:pPr>
       <w:r>
+        <w:lastRenderedPageBreak/>
         <w:t xml:space="preserve">RG, </w:t>
       </w:r>
       <w:r>
@@ -624,6 +614,33 @@
       </w:pPr>
       <w:r>
         <w:t>ML – JL could go and spend a week embedded in OEH during the testing phase</w:t>
+      </w:r>
+    </w:p>
+    <w:p>
+      <w:pPr>
+        <w:spacing w:line="360" w:lineRule="auto"/>
+        <w:rPr>
+          <w:i/>
+        </w:rPr>
+      </w:pPr>
+      <w:r>
+        <w:rPr>
+          <w:i/>
+        </w:rPr>
+        <w:t>JL to write up a list of project milestones for next meeting (Fri 1</w:t>
+      </w:r>
+      <w:r>
+        <w:rPr>
+          <w:i/>
+          <w:vertAlign w:val="superscript"/>
+        </w:rPr>
+        <w:t>st</w:t>
+      </w:r>
+      <w:r>
+        <w:rPr>
+          <w:i/>
+        </w:rPr>
+        <w:t xml:space="preserve"> June)</w:t>
       </w:r>
     </w:p>
     <w:sectPr>

</xml_diff>